<commit_message>
delete e correção área arquivos
deleção de arquivos não usados e reestruturação do upload de arquivos
</commit_message>
<xml_diff>
--- a/ATA.docx
+++ b/ATA.docx
@@ -88,10 +88,14 @@
           <w:ilvl w:val="0"/>
           <w:numId w:val="1"/>
         </w:numPr>
-        <w:rPr/>
+        <w:rPr>
+          <w:color w:val="C9211E"/>
+        </w:rPr>
       </w:pPr>
       <w:r>
-        <w:rPr/>
+        <w:rPr>
+          <w:color w:val="C9211E"/>
+        </w:rPr>
         <w:t>Deixar o mesmo nome para Usuário / Funcionários</w:t>
       </w:r>
     </w:p>

</xml_diff>